<commit_message>
updated readme and instructions
</commit_message>
<xml_diff>
--- a/Kiosk Mode Instruction.docx
+++ b/Kiosk Mode Instruction.docx
@@ -52,6 +52,7 @@
           <w:szCs w:val="28"/>
         </w:rPr>
       </w:pPr>
+      <w:bookmarkStart w:id="0" w:name="_GoBack"/>
       <w:r>
         <w:rPr>
           <w:noProof/>
@@ -61,24 +62,7 @@
         <w:t>Kiosk mode (lock mode) is a special application mode. You cannot exit these applications.</w:t>
       </w:r>
     </w:p>
-    <w:p>
-      <w:pPr>
-        <w:ind w:firstLine="720"/>
-        <w:rPr>
-          <w:noProof/>
-          <w:sz w:val="28"/>
-          <w:szCs w:val="28"/>
-        </w:rPr>
-      </w:pPr>
-      <w:r>
-        <w:rPr>
-          <w:noProof/>
-          <w:sz w:val="28"/>
-          <w:szCs w:val="28"/>
-        </w:rPr>
-        <w:t>To use the Kiosk Mode template, you need to download them from the official Embarcadero website. This template can only be used on Android 6.0 and higher.</w:t>
-      </w:r>
-    </w:p>
+    <w:bookmarkEnd w:id="0"/>
     <w:p>
       <w:pPr>
         <w:ind w:firstLine="360"/>
@@ -99,7 +83,7 @@
     </w:p>
     <w:p>
       <w:pPr>
-        <w:pStyle w:val="a3"/>
+        <w:pStyle w:val="ListParagraph"/>
         <w:numPr>
           <w:ilvl w:val="0"/>
           <w:numId w:val="5"/>
@@ -121,7 +105,7 @@
     </w:p>
     <w:p>
       <w:pPr>
-        <w:pStyle w:val="a3"/>
+        <w:pStyle w:val="ListParagraph"/>
         <w:numPr>
           <w:ilvl w:val="0"/>
           <w:numId w:val="5"/>
@@ -161,7 +145,7 @@
     </w:p>
     <w:p>
       <w:pPr>
-        <w:pStyle w:val="a3"/>
+        <w:pStyle w:val="ListParagraph"/>
         <w:numPr>
           <w:ilvl w:val="0"/>
           <w:numId w:val="6"/>
@@ -183,7 +167,7 @@
     </w:p>
     <w:p>
       <w:pPr>
-        <w:pStyle w:val="a3"/>
+        <w:pStyle w:val="ListParagraph"/>
         <w:rPr>
           <w:noProof/>
           <w:sz w:val="28"/>
@@ -201,7 +185,7 @@
     </w:p>
     <w:p>
       <w:pPr>
-        <w:pStyle w:val="a3"/>
+        <w:pStyle w:val="ListParagraph"/>
         <w:numPr>
           <w:ilvl w:val="0"/>
           <w:numId w:val="6"/>
@@ -223,7 +207,7 @@
     </w:p>
     <w:p>
       <w:pPr>
-        <w:pStyle w:val="a3"/>
+        <w:pStyle w:val="ListParagraph"/>
         <w:numPr>
           <w:ilvl w:val="0"/>
           <w:numId w:val="6"/>
@@ -245,7 +229,7 @@
     </w:p>
     <w:p>
       <w:pPr>
-        <w:pStyle w:val="a3"/>
+        <w:pStyle w:val="ListParagraph"/>
         <w:rPr>
           <w:noProof/>
           <w:sz w:val="28"/>
@@ -288,12 +272,10 @@
         </w:rPr>
         <w:t>To run Kiosk Mode on the device, you will need to make your application the owner of the device. To perform this procedure, you need to perform a number of actions:</w:t>
       </w:r>
-      <w:bookmarkStart w:id="0" w:name="_GoBack"/>
-      <w:bookmarkEnd w:id="0"/>
-    </w:p>
-    <w:p>
-      <w:pPr>
-        <w:pStyle w:val="a3"/>
+    </w:p>
+    <w:p>
+      <w:pPr>
+        <w:pStyle w:val="ListParagraph"/>
         <w:numPr>
           <w:ilvl w:val="0"/>
           <w:numId w:val="10"/>
@@ -323,7 +305,7 @@
     </w:p>
     <w:p>
       <w:pPr>
-        <w:pStyle w:val="a3"/>
+        <w:pStyle w:val="ListParagraph"/>
         <w:numPr>
           <w:ilvl w:val="0"/>
           <w:numId w:val="10"/>
@@ -353,7 +335,7 @@
     </w:p>
     <w:p>
       <w:pPr>
-        <w:pStyle w:val="a3"/>
+        <w:pStyle w:val="ListParagraph"/>
         <w:numPr>
           <w:ilvl w:val="0"/>
           <w:numId w:val="10"/>
@@ -466,6 +448,92 @@
           <w:sz w:val="24"/>
           <w:szCs w:val="24"/>
         </w:rPr>
+        <w:tab/>
+      </w:r>
+      <w:r>
+        <w:rPr>
+          <w:rFonts w:ascii="Times New Roman" w:hAnsi="Times New Roman" w:cs="Times New Roman"/>
+          <w:i/>
+          <w:noProof/>
+          <w:sz w:val="24"/>
+          <w:szCs w:val="24"/>
+        </w:rPr>
+        <w:tab/>
+      </w:r>
+      <w:r>
+        <w:rPr>
+          <w:rFonts w:ascii="Times New Roman" w:hAnsi="Times New Roman" w:cs="Times New Roman"/>
+          <w:i/>
+          <w:noProof/>
+          <w:sz w:val="24"/>
+          <w:szCs w:val="24"/>
+        </w:rPr>
+        <w:tab/>
+        <w:t>&lt;meta-data</w:t>
+      </w:r>
+    </w:p>
+    <w:p>
+      <w:pPr>
+        <w:ind w:left="720"/>
+        <w:rPr>
+          <w:rFonts w:ascii="Times New Roman" w:hAnsi="Times New Roman" w:cs="Times New Roman"/>
+          <w:i/>
+          <w:noProof/>
+          <w:sz w:val="24"/>
+          <w:szCs w:val="24"/>
+        </w:rPr>
+      </w:pPr>
+      <w:r>
+        <w:rPr>
+          <w:rFonts w:ascii="Times New Roman" w:hAnsi="Times New Roman" w:cs="Times New Roman"/>
+          <w:i/>
+          <w:noProof/>
+          <w:sz w:val="24"/>
+          <w:szCs w:val="24"/>
+        </w:rPr>
+        <w:tab/>
+      </w:r>
+      <w:r>
+        <w:rPr>
+          <w:rFonts w:ascii="Times New Roman" w:hAnsi="Times New Roman" w:cs="Times New Roman"/>
+          <w:i/>
+          <w:noProof/>
+          <w:sz w:val="24"/>
+          <w:szCs w:val="24"/>
+        </w:rPr>
+        <w:tab/>
+      </w:r>
+      <w:r>
+        <w:rPr>
+          <w:rFonts w:ascii="Times New Roman" w:hAnsi="Times New Roman" w:cs="Times New Roman"/>
+          <w:i/>
+          <w:noProof/>
+          <w:sz w:val="24"/>
+          <w:szCs w:val="24"/>
+        </w:rPr>
+        <w:tab/>
+        <w:t>android:name="android.app.device_admin"</w:t>
+      </w:r>
+    </w:p>
+    <w:p>
+      <w:pPr>
+        <w:ind w:left="720"/>
+        <w:rPr>
+          <w:rFonts w:ascii="Times New Roman" w:hAnsi="Times New Roman" w:cs="Times New Roman"/>
+          <w:i/>
+          <w:noProof/>
+          <w:sz w:val="24"/>
+          <w:szCs w:val="24"/>
+        </w:rPr>
+      </w:pPr>
+      <w:r>
+        <w:rPr>
+          <w:rFonts w:ascii="Times New Roman" w:hAnsi="Times New Roman" w:cs="Times New Roman"/>
+          <w:i/>
+          <w:noProof/>
+          <w:sz w:val="24"/>
+          <w:szCs w:val="24"/>
+        </w:rPr>
         <w:lastRenderedPageBreak/>
         <w:tab/>
       </w:r>
@@ -488,12 +556,12 @@
           <w:szCs w:val="24"/>
         </w:rPr>
         <w:tab/>
-        <w:t>&lt;meta-data</w:t>
-      </w:r>
-    </w:p>
-    <w:p>
-      <w:pPr>
-        <w:ind w:left="720"/>
+        <w:t>android:resource="@xml/device_owner_receiver"/&gt;</w:t>
+      </w:r>
+    </w:p>
+    <w:p>
+      <w:pPr>
+        <w:ind w:left="720" w:firstLine="720"/>
         <w:rPr>
           <w:rFonts w:ascii="Times New Roman" w:hAnsi="Times New Roman" w:cs="Times New Roman"/>
           <w:i/>
@@ -510,7 +578,7 @@
           <w:sz w:val="24"/>
           <w:szCs w:val="24"/>
         </w:rPr>
-        <w:tab/>
+        <w:t>&lt;intent-filter&gt;</w:t>
       </w:r>
       <w:r>
         <w:rPr>
@@ -531,12 +599,8 @@
           <w:szCs w:val="24"/>
         </w:rPr>
         <w:tab/>
-        <w:t>android:name="android.app.device_admin"</w:t>
-      </w:r>
-    </w:p>
-    <w:p>
-      <w:pPr>
-        <w:ind w:left="720"/>
+      </w:r>
+      <w:r>
         <w:rPr>
           <w:rFonts w:ascii="Times New Roman" w:hAnsi="Times New Roman" w:cs="Times New Roman"/>
           <w:i/>
@@ -544,8 +608,12 @@
           <w:sz w:val="24"/>
           <w:szCs w:val="24"/>
         </w:rPr>
-      </w:pPr>
-      <w:r>
+        <w:tab/>
+      </w:r>
+    </w:p>
+    <w:p>
+      <w:pPr>
+        <w:ind w:left="720" w:firstLine="720"/>
         <w:rPr>
           <w:rFonts w:ascii="Times New Roman" w:hAnsi="Times New Roman" w:cs="Times New Roman"/>
           <w:i/>
@@ -553,8 +621,7 @@
           <w:sz w:val="24"/>
           <w:szCs w:val="24"/>
         </w:rPr>
-        <w:tab/>
-      </w:r>
+      </w:pPr>
       <w:r>
         <w:rPr>
           <w:rFonts w:ascii="Times New Roman" w:hAnsi="Times New Roman" w:cs="Times New Roman"/>
@@ -563,9 +630,12 @@
           <w:sz w:val="24"/>
           <w:szCs w:val="24"/>
         </w:rPr>
-        <w:tab/>
-      </w:r>
-      <w:r>
+        <w:t>&lt;action android:name="android.app.action.DEVICE_ADMIN_ENABLED" /&gt;</w:t>
+      </w:r>
+    </w:p>
+    <w:p>
+      <w:pPr>
+        <w:ind w:left="720" w:firstLine="720"/>
         <w:rPr>
           <w:rFonts w:ascii="Times New Roman" w:hAnsi="Times New Roman" w:cs="Times New Roman"/>
           <w:i/>
@@ -573,13 +643,8 @@
           <w:sz w:val="24"/>
           <w:szCs w:val="24"/>
         </w:rPr>
-        <w:tab/>
-        <w:t>android:resource="@xml/device_owner_receiver"/&gt;</w:t>
-      </w:r>
-    </w:p>
-    <w:p>
-      <w:pPr>
-        <w:ind w:left="720" w:firstLine="720"/>
+      </w:pPr>
+      <w:r>
         <w:rPr>
           <w:rFonts w:ascii="Times New Roman" w:hAnsi="Times New Roman" w:cs="Times New Roman"/>
           <w:i/>
@@ -587,8 +652,12 @@
           <w:sz w:val="24"/>
           <w:szCs w:val="24"/>
         </w:rPr>
-      </w:pPr>
-      <w:r>
+        <w:t>&lt;action android:name="android.app.action.PROFILE_PROVISIONING_COMPLETE"/&gt;</w:t>
+      </w:r>
+    </w:p>
+    <w:p>
+      <w:pPr>
+        <w:ind w:left="720" w:firstLine="720"/>
         <w:rPr>
           <w:rFonts w:ascii="Times New Roman" w:hAnsi="Times New Roman" w:cs="Times New Roman"/>
           <w:i/>
@@ -596,8 +665,7 @@
           <w:sz w:val="24"/>
           <w:szCs w:val="24"/>
         </w:rPr>
-        <w:t>&lt;intent-filter&gt;</w:t>
-      </w:r>
+      </w:pPr>
       <w:r>
         <w:rPr>
           <w:rFonts w:ascii="Times New Roman" w:hAnsi="Times New Roman" w:cs="Times New Roman"/>
@@ -606,120 +674,34 @@
           <w:sz w:val="24"/>
           <w:szCs w:val="24"/>
         </w:rPr>
-        <w:tab/>
-      </w:r>
-      <w:r>
+        <w:t>&lt;/intent-filter&gt;</w:t>
+      </w:r>
+    </w:p>
+    <w:p>
+      <w:pPr>
+        <w:ind w:left="720"/>
         <w:rPr>
           <w:rFonts w:ascii="Times New Roman" w:hAnsi="Times New Roman" w:cs="Times New Roman"/>
           <w:i/>
           <w:noProof/>
+          <w:sz w:val="28"/>
+          <w:szCs w:val="28"/>
+        </w:rPr>
+      </w:pPr>
+      <w:r>
+        <w:rPr>
+          <w:rFonts w:ascii="Times New Roman" w:hAnsi="Times New Roman" w:cs="Times New Roman"/>
+          <w:i/>
+          <w:noProof/>
           <w:sz w:val="24"/>
           <w:szCs w:val="24"/>
         </w:rPr>
-        <w:tab/>
-      </w:r>
-      <w:r>
-        <w:rPr>
-          <w:rFonts w:ascii="Times New Roman" w:hAnsi="Times New Roman" w:cs="Times New Roman"/>
-          <w:i/>
-          <w:noProof/>
-          <w:sz w:val="24"/>
-          <w:szCs w:val="24"/>
-        </w:rPr>
-        <w:tab/>
-      </w:r>
-    </w:p>
-    <w:p>
-      <w:pPr>
-        <w:ind w:left="720" w:firstLine="720"/>
-        <w:rPr>
-          <w:rFonts w:ascii="Times New Roman" w:hAnsi="Times New Roman" w:cs="Times New Roman"/>
-          <w:i/>
-          <w:noProof/>
-          <w:sz w:val="24"/>
-          <w:szCs w:val="24"/>
-        </w:rPr>
-      </w:pPr>
-      <w:r>
-        <w:rPr>
-          <w:rFonts w:ascii="Times New Roman" w:hAnsi="Times New Roman" w:cs="Times New Roman"/>
-          <w:i/>
-          <w:noProof/>
-          <w:sz w:val="24"/>
-          <w:szCs w:val="24"/>
-        </w:rPr>
-        <w:t>&lt;action android:name="android.app.action.DEVICE_ADMIN_ENABLED" /&gt;</w:t>
-      </w:r>
-    </w:p>
-    <w:p>
-      <w:pPr>
-        <w:ind w:left="720" w:firstLine="720"/>
-        <w:rPr>
-          <w:rFonts w:ascii="Times New Roman" w:hAnsi="Times New Roman" w:cs="Times New Roman"/>
-          <w:i/>
-          <w:noProof/>
-          <w:sz w:val="24"/>
-          <w:szCs w:val="24"/>
-        </w:rPr>
-      </w:pPr>
-      <w:r>
-        <w:rPr>
-          <w:rFonts w:ascii="Times New Roman" w:hAnsi="Times New Roman" w:cs="Times New Roman"/>
-          <w:i/>
-          <w:noProof/>
-          <w:sz w:val="24"/>
-          <w:szCs w:val="24"/>
-        </w:rPr>
-        <w:t>&lt;action android:name="android.app.action.PROFILE_PROVISIONING_COMPLETE"/&gt;</w:t>
-      </w:r>
-    </w:p>
-    <w:p>
-      <w:pPr>
-        <w:ind w:left="720" w:firstLine="720"/>
-        <w:rPr>
-          <w:rFonts w:ascii="Times New Roman" w:hAnsi="Times New Roman" w:cs="Times New Roman"/>
-          <w:i/>
-          <w:noProof/>
-          <w:sz w:val="24"/>
-          <w:szCs w:val="24"/>
-        </w:rPr>
-      </w:pPr>
-      <w:r>
-        <w:rPr>
-          <w:rFonts w:ascii="Times New Roman" w:hAnsi="Times New Roman" w:cs="Times New Roman"/>
-          <w:i/>
-          <w:noProof/>
-          <w:sz w:val="24"/>
-          <w:szCs w:val="24"/>
-        </w:rPr>
-        <w:t>&lt;/intent-filter&gt;</w:t>
-      </w:r>
-    </w:p>
-    <w:p>
-      <w:pPr>
-        <w:ind w:left="720"/>
-        <w:rPr>
-          <w:rFonts w:ascii="Times New Roman" w:hAnsi="Times New Roman" w:cs="Times New Roman"/>
-          <w:i/>
-          <w:noProof/>
-          <w:sz w:val="28"/>
-          <w:szCs w:val="28"/>
-        </w:rPr>
-      </w:pPr>
-      <w:r>
-        <w:rPr>
-          <w:rFonts w:ascii="Times New Roman" w:hAnsi="Times New Roman" w:cs="Times New Roman"/>
-          <w:i/>
-          <w:noProof/>
-          <w:sz w:val="24"/>
-          <w:szCs w:val="24"/>
-        </w:rPr>
         <w:t>&lt;/receiver&gt;</w:t>
       </w:r>
     </w:p>
     <w:p>
       <w:pPr>
-        <w:pStyle w:val="a3"/>
+        <w:pStyle w:val="ListParagraph"/>
         <w:numPr>
           <w:ilvl w:val="0"/>
           <w:numId w:val="10"/>
@@ -741,7 +723,7 @@
     </w:p>
     <w:p>
       <w:pPr>
-        <w:pStyle w:val="a3"/>
+        <w:pStyle w:val="ListParagraph"/>
         <w:numPr>
           <w:ilvl w:val="0"/>
           <w:numId w:val="8"/>
@@ -771,7 +753,7 @@
     </w:p>
     <w:p>
       <w:pPr>
-        <w:pStyle w:val="a3"/>
+        <w:pStyle w:val="ListParagraph"/>
         <w:numPr>
           <w:ilvl w:val="0"/>
           <w:numId w:val="8"/>
@@ -801,7 +783,7 @@
     </w:p>
     <w:p>
       <w:pPr>
-        <w:pStyle w:val="a3"/>
+        <w:pStyle w:val="ListParagraph"/>
         <w:numPr>
           <w:ilvl w:val="0"/>
           <w:numId w:val="8"/>
@@ -831,7 +813,7 @@
     </w:p>
     <w:p>
       <w:pPr>
-        <w:pStyle w:val="a3"/>
+        <w:pStyle w:val="ListParagraph"/>
         <w:numPr>
           <w:ilvl w:val="0"/>
           <w:numId w:val="8"/>
@@ -861,7 +843,7 @@
     </w:p>
     <w:p>
       <w:pPr>
-        <w:pStyle w:val="a3"/>
+        <w:pStyle w:val="ListParagraph"/>
         <w:numPr>
           <w:ilvl w:val="0"/>
           <w:numId w:val="8"/>
@@ -891,7 +873,7 @@
     </w:p>
     <w:p>
       <w:pPr>
-        <w:pStyle w:val="a3"/>
+        <w:pStyle w:val="ListParagraph"/>
         <w:numPr>
           <w:ilvl w:val="0"/>
           <w:numId w:val="10"/>
@@ -921,7 +903,7 @@
     </w:p>
     <w:p>
       <w:pPr>
-        <w:pStyle w:val="a3"/>
+        <w:pStyle w:val="ListParagraph"/>
         <w:numPr>
           <w:ilvl w:val="0"/>
           <w:numId w:val="10"/>
@@ -951,7 +933,7 @@
     </w:p>
     <w:p>
       <w:pPr>
-        <w:pStyle w:val="a3"/>
+        <w:pStyle w:val="ListParagraph"/>
         <w:numPr>
           <w:ilvl w:val="0"/>
           <w:numId w:val="10"/>
@@ -2443,7 +2425,7 @@
       </w:pPr>
     </w:pPrDefault>
   </w:docDefaults>
-  <w:latentStyles w:defLockedState="0" w:defUIPriority="99" w:defSemiHidden="0" w:defUnhideWhenUsed="0" w:defQFormat="0" w:count="375">
+  <w:latentStyles w:defLockedState="0" w:defUIPriority="99" w:defSemiHidden="0" w:defUnhideWhenUsed="0" w:defQFormat="0" w:count="376">
     <w:lsdException w:name="Normal" w:uiPriority="0" w:qFormat="1"/>
     <w:lsdException w:name="heading 1" w:uiPriority="9" w:qFormat="1"/>
     <w:lsdException w:name="heading 2" w:semiHidden="1" w:uiPriority="9" w:unhideWhenUsed="1" w:qFormat="1"/>
@@ -2592,11 +2574,11 @@
     <w:lsdException w:name="Table Elegant" w:semiHidden="1" w:unhideWhenUsed="1"/>
     <w:lsdException w:name="Table Professional" w:semiHidden="1" w:unhideWhenUsed="1"/>
     <w:lsdException w:name="Table Subtle 1" w:semiHidden="1" w:unhideWhenUsed="1"/>
+    <w:lsdException w:name="Table Subtle 2" w:semiHidden="1" w:unhideWhenUsed="1"/>
     <w:lsdException w:name="Table Web 1" w:semiHidden="1" w:unhideWhenUsed="1"/>
     <w:lsdException w:name="Table Web 2" w:semiHidden="1" w:unhideWhenUsed="1"/>
     <w:lsdException w:name="Balloon Text" w:semiHidden="1" w:unhideWhenUsed="1"/>
     <w:lsdException w:name="Table Grid" w:uiPriority="39"/>
-    <w:lsdException w:name="Table Theme" w:semiHidden="1" w:unhideWhenUsed="1"/>
     <w:lsdException w:name="Placeholder Text" w:semiHidden="1"/>
     <w:lsdException w:name="No Spacing" w:uiPriority="1" w:qFormat="1"/>
     <w:lsdException w:name="Light Shading" w:uiPriority="60"/>
@@ -2816,18 +2798,19 @@
     <w:lsdException w:name="Smart Hyperlink" w:semiHidden="1" w:unhideWhenUsed="1"/>
     <w:lsdException w:name="Hashtag" w:semiHidden="1" w:unhideWhenUsed="1"/>
     <w:lsdException w:name="Unresolved Mention" w:semiHidden="1" w:unhideWhenUsed="1"/>
+    <w:lsdException w:name="Smart Link" w:semiHidden="1" w:unhideWhenUsed="1"/>
   </w:latentStyles>
-  <w:style w:type="paragraph" w:default="1" w:styleId="a">
+  <w:style w:type="paragraph" w:default="1" w:styleId="Normal">
     <w:name w:val="Normal"/>
     <w:qFormat/>
   </w:style>
-  <w:style w:type="character" w:default="1" w:styleId="a0">
+  <w:style w:type="character" w:default="1" w:styleId="DefaultParagraphFont">
     <w:name w:val="Default Paragraph Font"/>
     <w:uiPriority w:val="1"/>
     <w:semiHidden/>
     <w:unhideWhenUsed/>
   </w:style>
-  <w:style w:type="table" w:default="1" w:styleId="a1">
+  <w:style w:type="table" w:default="1" w:styleId="TableNormal">
     <w:name w:val="Normal Table"/>
     <w:uiPriority w:val="99"/>
     <w:semiHidden/>
@@ -2842,15 +2825,15 @@
       </w:tblCellMar>
     </w:tblPr>
   </w:style>
-  <w:style w:type="numbering" w:default="1" w:styleId="a2">
+  <w:style w:type="numbering" w:default="1" w:styleId="NoList">
     <w:name w:val="No List"/>
     <w:uiPriority w:val="99"/>
     <w:semiHidden/>
     <w:unhideWhenUsed/>
   </w:style>
-  <w:style w:type="paragraph" w:styleId="a3">
+  <w:style w:type="paragraph" w:styleId="ListParagraph">
     <w:name w:val="List Paragraph"/>
-    <w:basedOn w:val="a"/>
+    <w:basedOn w:val="Normal"/>
     <w:uiPriority w:val="34"/>
     <w:qFormat/>
     <w:rsid w:val="003C4509"/>
@@ -2859,10 +2842,10 @@
       <w:contextualSpacing/>
     </w:pPr>
   </w:style>
-  <w:style w:type="paragraph" w:styleId="a4">
+  <w:style w:type="paragraph" w:styleId="Header">
     <w:name w:val="header"/>
-    <w:basedOn w:val="a"/>
-    <w:link w:val="a5"/>
+    <w:basedOn w:val="Normal"/>
+    <w:link w:val="HeaderChar"/>
     <w:uiPriority w:val="99"/>
     <w:unhideWhenUsed/>
     <w:rsid w:val="00214B1D"/>
@@ -2874,17 +2857,17 @@
       <w:spacing w:after="0" w:line="240" w:lineRule="auto"/>
     </w:pPr>
   </w:style>
-  <w:style w:type="character" w:customStyle="1" w:styleId="a5">
-    <w:name w:val="Верхний колонтитул Знак"/>
-    <w:basedOn w:val="a0"/>
-    <w:link w:val="a4"/>
+  <w:style w:type="character" w:customStyle="1" w:styleId="HeaderChar">
+    <w:name w:val="Header Char"/>
+    <w:basedOn w:val="DefaultParagraphFont"/>
+    <w:link w:val="Header"/>
     <w:uiPriority w:val="99"/>
     <w:rsid w:val="00214B1D"/>
   </w:style>
-  <w:style w:type="paragraph" w:styleId="a6">
+  <w:style w:type="paragraph" w:styleId="Footer">
     <w:name w:val="footer"/>
-    <w:basedOn w:val="a"/>
-    <w:link w:val="a7"/>
+    <w:basedOn w:val="Normal"/>
+    <w:link w:val="FooterChar"/>
     <w:uiPriority w:val="99"/>
     <w:unhideWhenUsed/>
     <w:rsid w:val="00214B1D"/>
@@ -2896,10 +2879,10 @@
       <w:spacing w:after="0" w:line="240" w:lineRule="auto"/>
     </w:pPr>
   </w:style>
-  <w:style w:type="character" w:customStyle="1" w:styleId="a7">
-    <w:name w:val="Нижний колонтитул Знак"/>
-    <w:basedOn w:val="a0"/>
-    <w:link w:val="a6"/>
+  <w:style w:type="character" w:customStyle="1" w:styleId="FooterChar">
+    <w:name w:val="Footer Char"/>
+    <w:basedOn w:val="DefaultParagraphFont"/>
+    <w:link w:val="Footer"/>
     <w:uiPriority w:val="99"/>
     <w:rsid w:val="00214B1D"/>
   </w:style>

</xml_diff>